<commit_message>
Project and mockup created
</commit_message>
<xml_diff>
--- a/Arbeitsjournal/2025/KW13/Arbeitsjournal Vorlage.docx
+++ b/Arbeitsjournal/2025/KW13/Arbeitsjournal Vorlage.docx
@@ -1052,7 +1052,7 @@
               <w:t>Eng</w:t>
             </w:r>
             <w:r>
-              <w:t xml:space="preserve"> Bewertung von Englisch Aufsatz besprochen</w:t>
+              <w:t xml:space="preserve"> Bewertung besprochen</w:t>
             </w:r>
           </w:p>
           <w:p>
@@ -1060,7 +1060,7 @@
               <w:t>Mat</w:t>
             </w:r>
             <w:r>
-              <w:t xml:space="preserve"> Lineare Funktionen Prüfung geschrieben</w:t>
+              <w:t xml:space="preserve"> Prüfung geschrieben</w:t>
             </w:r>
           </w:p>
           <w:p>
@@ -1188,7 +1188,7 @@
               <w:t>231</w:t>
             </w:r>
             <w:r>
-              <w:t xml:space="preserve"> weitergearbeitet an Webshop Projekt</w:t>
+              <w:t xml:space="preserve"> gearbeitet an Webshop Projekt</w:t>
             </w:r>
             <w:r>
               <w:br/>
@@ -1298,13 +1298,7 @@
           </w:p>
           <w:p>
             <w:r>
-              <w:t xml:space="preserve">Input </w:t>
-            </w:r>
-            <w:r>
-              <w:t>zu</w:t>
-            </w:r>
-            <w:r>
-              <w:t xml:space="preserve"> JPA angehört</w:t>
+              <w:t>Input zu JPA angehört</w:t>
             </w:r>
           </w:p>
           <w:p>
@@ -1673,27 +1667,17 @@
       </w:r>
     </w:p>
     <w:p>
-      <w:pPr>
-        <w:rPr>
-          <w:color w:val="8EAADB" w:themeColor="accent1" w:themeTint="99"/>
-          <w:sz w:val="44"/>
-          <w:szCs w:val="44"/>
-          <w:u w:val="single"/>
-        </w:rPr>
-      </w:pPr>
-      <w:r>
-        <w:t xml:space="preserve">Diese Woche musste ich mein Deutsch Buch zurückbringen da es abgelaufen ist. Da ich das Buch gelesen habe sollte es einfach sein die Präsentation über das Buch nächste Woche vorstellen. Nächste Woche werden wir auch andere </w:t>
-      </w:r>
-      <w:r>
-        <w:t xml:space="preserve">wichtige Prüfungen haben. Ich fühle mich aber relativ sicher bei der </w:t>
-      </w:r>
-      <w:proofErr w:type="spellStart"/>
-      <w:r>
-        <w:t>üK</w:t>
-      </w:r>
-      <w:proofErr w:type="spellEnd"/>
-      <w:r>
-        <w:t xml:space="preserve"> 295 Schriftlichen Prüfung. Wir mussten diese Woche sehr viel dazu lernen um gut mit Spring (Boot) </w:t>
+      <w:r>
+        <w:t>Diese Woche musste ich mein Deutsch Buch zurückbringen da es abgelaufen ist. Da ich das Buch gelesen habe sollte es einfach sein</w:t>
+      </w:r>
+      <w:r>
+        <w:t>,</w:t>
+      </w:r>
+      <w:r>
+        <w:t xml:space="preserve"> die Präsentation über das Buch nächste Woche vorstellen. Nächste Woche werden wir auch andere </w:t>
+      </w:r>
+      <w:r>
+        <w:t xml:space="preserve">wichtige Prüfungen haben. Ich fühle mich aber relativ sicher. Wir mussten diese Woche sehr viel dazu lernen um gut mit Spring (Boot) </w:t>
       </w:r>
       <w:proofErr w:type="gramStart"/>
       <w:r>
@@ -1759,13 +1743,7 @@
       </w:r>
       <w:proofErr w:type="spellEnd"/>
       <w:r>
-        <w:t xml:space="preserve"> 295 wie zum Beispiel das grundlegende Verständnis von REST-APIs und HTTP-Statuscodes. Die Bedeutung der verschiedenen Statuscode-Kategorien (1xx, 2xx, 3xx, 4xx, 5xx) ist nun klarer für</w:t>
-      </w:r>
-      <w:r>
-        <w:t xml:space="preserve"> </w:t>
-      </w:r>
-      <w:r>
-        <w:t>mich. Besonders wichtig war das Verständnis der REST-Architektur mit ihren Prinzipien wie Client-Server-Architektur, Zustandslosigkeit und einheitliche Schnittstelle.</w:t>
+        <w:t xml:space="preserve"> 295 wie zum Beispiel das grundlegende Verständnis von REST-APIs und HTTP-Statuscodes. Die Bedeutung der verschiedenen Statuscode-Kategorien (1xx, 2xx, 3xx, 4xx, 5xx) ist nun klarer für mich. Besonders wichtig war das Verständnis der REST-Architektur mit ihren Prinzipien wie Client-Server-Architektur, Zustandslosigkeit und einheitliche Schnittstelle.</w:t>
       </w:r>
     </w:p>
     <w:p>
@@ -1827,6 +1805,19 @@
       <w:proofErr w:type="spellEnd"/>
       <w:r>
         <w:t xml:space="preserve"> zentral zu verwalten, verbessert die Codequalität erheblich.</w:t>
+      </w:r>
+    </w:p>
+    <w:p>
+      <w:r>
+        <w:t xml:space="preserve">Die zentrale Fehlerbehandlung mit @ControllerAdvice und dem </w:t>
+      </w:r>
+      <w:proofErr w:type="spellStart"/>
+      <w:r>
+        <w:t>GlobalExceptionHandler</w:t>
+      </w:r>
+      <w:proofErr w:type="spellEnd"/>
+      <w:r>
+        <w:t xml:space="preserve"> verbessert die Codequalität erheblich, indem sie den fehlerbehandelnden Code von der Geschäftslogik trennt und dadurch sowohl die Wartbarkeit als auch die Lesbarkeit des Codes steigert. Durch diese Struktur werden zudem Fehlerantworten konsistent formatiert und redundanter Code vermieden, da die Fehlerbehandlungslogik nur an einem zentralen Ort implementiert und gewartet werden muss.</w:t>
       </w:r>
     </w:p>
     <w:p>
@@ -2944,6 +2935,15 @@
 </file>
 
 <file path=customXml/item1.xml><?xml version="1.0" encoding="utf-8"?>
+<?mso-contentType ?>
+<FormTemplates xmlns="http://schemas.microsoft.com/sharepoint/v3/contenttype/forms">
+  <Display>DocumentLibraryForm</Display>
+  <Edit>DocumentLibraryForm</Edit>
+  <New>DocumentLibraryForm</New>
+</FormTemplates>
+</file>
+
+<file path=customXml/item2.xml><?xml version="1.0" encoding="utf-8"?>
 <p:properties xmlns:p="http://schemas.microsoft.com/office/2006/metadata/properties" xmlns:xsi="http://www.w3.org/2001/XMLSchema-instance" xmlns:pc="http://schemas.microsoft.com/office/infopath/2007/PartnerControls">
   <documentManagement>
     <test xmlns="a89aceca-fff1-4acb-93a5-9ad8ebd1f9ca" xsi:nil="true"/>
@@ -2956,15 +2956,6 @@
     <WochenR_x00fc_ckblick xmlns="a89aceca-fff1-4acb-93a5-9ad8ebd1f9ca" xsi:nil="true"/>
   </documentManagement>
 </p:properties>
-</file>
-
-<file path=customXml/item2.xml><?xml version="1.0" encoding="utf-8"?>
-<?mso-contentType ?>
-<FormTemplates xmlns="http://schemas.microsoft.com/sharepoint/v3/contenttype/forms">
-  <Display>DocumentLibraryForm</Display>
-  <Edit>DocumentLibraryForm</Edit>
-  <New>DocumentLibraryForm</New>
-</FormTemplates>
 </file>
 
 <file path=customXml/item3.xml><?xml version="1.0" encoding="utf-8"?>
@@ -3223,20 +3214,20 @@
 </file>
 
 <file path=customXml/itemProps1.xml><?xml version="1.0" encoding="utf-8"?>
+<ds:datastoreItem xmlns:ds="http://schemas.openxmlformats.org/officeDocument/2006/customXml" ds:itemID="{53BE9104-2114-4375-AE85-19E83232EAE2}">
+  <ds:schemaRefs>
+    <ds:schemaRef ds:uri="http://schemas.microsoft.com/sharepoint/v3/contenttype/forms"/>
+  </ds:schemaRefs>
+</ds:datastoreItem>
+</file>
+
+<file path=customXml/itemProps2.xml><?xml version="1.0" encoding="utf-8"?>
 <ds:datastoreItem xmlns:ds="http://schemas.openxmlformats.org/officeDocument/2006/customXml" ds:itemID="{17CC6626-18FB-412F-9AF3-259BD812C9B0}">
   <ds:schemaRefs>
     <ds:schemaRef ds:uri="http://schemas.microsoft.com/office/2006/metadata/properties"/>
     <ds:schemaRef ds:uri="http://schemas.microsoft.com/office/infopath/2007/PartnerControls"/>
     <ds:schemaRef ds:uri="a89aceca-fff1-4acb-93a5-9ad8ebd1f9ca"/>
     <ds:schemaRef ds:uri="e44a9747-7dd0-4f64-a73f-744242a42e6e"/>
-  </ds:schemaRefs>
-</ds:datastoreItem>
-</file>
-
-<file path=customXml/itemProps2.xml><?xml version="1.0" encoding="utf-8"?>
-<ds:datastoreItem xmlns:ds="http://schemas.openxmlformats.org/officeDocument/2006/customXml" ds:itemID="{53BE9104-2114-4375-AE85-19E83232EAE2}">
-  <ds:schemaRefs>
-    <ds:schemaRef ds:uri="http://schemas.microsoft.com/sharepoint/v3/contenttype/forms"/>
   </ds:schemaRefs>
 </ds:datastoreItem>
 </file>

</xml_diff>